<commit_message>
Added defintions to Glossary.docx
</commit_message>
<xml_diff>
--- a/Diagrams/Glossary.docx
+++ b/Diagrams/Glossary.docx
@@ -151,12 +151,23 @@
       <w:r>
         <w:t>all between a certain range of points.</w:t>
       </w:r>
-      <w:r>
-        <w:br/>
-      </w:r>
-      <w:r>
-        <w:br/>
-      </w:r>
+    </w:p>
+    <w:p>
+      <w:r>
+        <w:rPr>
+          <w:b/>
+          <w:bCs/>
+        </w:rPr>
+        <w:t xml:space="preserve">League Center: </w:t>
+      </w:r>
+      <w:r>
+        <w:t>Part of the system that maintains the</w:t>
+      </w:r>
+      <w:r>
+        <w:t xml:space="preserve"> leagues.</w:t>
+      </w:r>
+    </w:p>
+    <w:p>
       <w:r>
         <w:rPr>
           <w:b/>
@@ -170,12 +181,20 @@
       <w:r>
         <w:t>registered users that are connected to the game.</w:t>
       </w:r>
-      <w:r>
-        <w:br/>
-      </w:r>
-      <w:r>
-        <w:br/>
-      </w:r>
+    </w:p>
+    <w:p>
+      <w:r>
+        <w:rPr>
+          <w:b/>
+          <w:bCs/>
+        </w:rPr>
+        <w:t xml:space="preserve">Game Center: </w:t>
+      </w:r>
+      <w:r>
+        <w:t>part of the system that maintains games and the users.</w:t>
+      </w:r>
+    </w:p>
+    <w:p>
       <w:r>
         <w:rPr>
           <w:b/>
@@ -370,9 +389,33 @@
       </w:r>
       <w:r>
         <w:t>sets of 13 cards each.</w:t>
+      </w:r>
+    </w:p>
+    <w:p>
+      <w:r>
+        <w:rPr>
+          <w:b/>
+          <w:bCs/>
+        </w:rPr>
+        <w:t xml:space="preserve">Info Center: </w:t>
+      </w:r>
+      <w:r>
+        <w:t>Part of the system that collect</w:t>
+      </w:r>
+      <w:r>
+        <w:t>s</w:t>
       </w:r>
       <w:bookmarkStart w:id="0" w:name="_GoBack"/>
       <w:bookmarkEnd w:id="0"/>
+      <w:r>
+        <w:t xml:space="preserve"> statistic information about players, and calculate</w:t>
+      </w:r>
+      <w:r>
+        <w:t>s</w:t>
+      </w:r>
+      <w:r>
+        <w:t xml:space="preserve"> the user points. </w:t>
+      </w:r>
     </w:p>
     <w:sectPr>
       <w:pgSz w:w="12240" w:h="15840"/>
@@ -898,17 +941,16 @@
     <w:lsdException w:name="Smart Hyperlink" w:semiHidden="1" w:unhideWhenUsed="1"/>
     <w:lsdException w:name="Hashtag" w:semiHidden="1" w:unhideWhenUsed="1"/>
   </w:latentStyles>
-  <w:style w:type="paragraph" w:default="1" w:styleId="Normal">
+  <w:style w:type="paragraph" w:default="1" w:styleId="a">
     <w:name w:val="Normal"/>
     <w:qFormat/>
   </w:style>
-  <w:style w:type="character" w:default="1" w:styleId="DefaultParagraphFont">
+  <w:style w:type="character" w:default="1" w:styleId="a0">
     <w:name w:val="Default Paragraph Font"/>
     <w:uiPriority w:val="1"/>
-    <w:semiHidden/>
     <w:unhideWhenUsed/>
   </w:style>
-  <w:style w:type="table" w:default="1" w:styleId="TableNormal">
+  <w:style w:type="table" w:default="1" w:styleId="a1">
     <w:name w:val="Normal Table"/>
     <w:uiPriority w:val="99"/>
     <w:semiHidden/>
@@ -923,15 +965,15 @@
       </w:tblCellMar>
     </w:tblPr>
   </w:style>
-  <w:style w:type="numbering" w:default="1" w:styleId="NoList">
+  <w:style w:type="numbering" w:default="1" w:styleId="a2">
     <w:name w:val="No List"/>
     <w:uiPriority w:val="99"/>
     <w:semiHidden/>
     <w:unhideWhenUsed/>
   </w:style>
-  <w:style w:type="paragraph" w:styleId="ListParagraph">
+  <w:style w:type="paragraph" w:styleId="a3">
     <w:name w:val="List Paragraph"/>
-    <w:basedOn w:val="Normal"/>
+    <w:basedOn w:val="a"/>
     <w:uiPriority w:val="34"/>
     <w:qFormat/>
     <w:rsid w:val="00CF7F1F"/>

</xml_diff>

<commit_message>
Added informationStroing.docxs and update glossary
</commit_message>
<xml_diff>
--- a/Diagrams/Glossary.docx
+++ b/Diagrams/Glossary.docx
@@ -76,81 +76,6 @@
       <w:r>
         <w:t xml:space="preserve"> done.</w:t>
       </w:r>
-      <w:r>
-        <w:br/>
-      </w:r>
-      <w:r>
-        <w:br/>
-      </w:r>
-      <w:r>
-        <w:rPr>
-          <w:b/>
-          <w:bCs/>
-        </w:rPr>
-        <w:t>Registered User</w:t>
-      </w:r>
-      <w:r>
-        <w:t xml:space="preserve">: A user that is registered to the system </w:t>
-      </w:r>
-      <w:r>
-        <w:t>and its</w:t>
-      </w:r>
-      <w:r>
-        <w:t xml:space="preserve"> user details </w:t>
-      </w:r>
-      <w:r>
-        <w:t xml:space="preserve">are </w:t>
-      </w:r>
-      <w:r>
-        <w:t>stored in the system’s database.</w:t>
-      </w:r>
-      <w:r>
-        <w:br/>
-      </w:r>
-      <w:r>
-        <w:br/>
-      </w:r>
-      <w:r>
-        <w:rPr>
-          <w:b/>
-          <w:bCs/>
-        </w:rPr>
-        <w:t>User Profile</w:t>
-      </w:r>
-      <w:r>
-        <w:t xml:space="preserve">: </w:t>
-      </w:r>
-      <w:r>
-        <w:t>Information of the registered user</w:t>
-      </w:r>
-      <w:r>
-        <w:t xml:space="preserve"> containing their username </w:t>
-      </w:r>
-      <w:r>
-        <w:t>and an avatar.</w:t>
-      </w:r>
-      <w:r>
-        <w:br/>
-      </w:r>
-      <w:r>
-        <w:br/>
-      </w:r>
-      <w:r>
-        <w:rPr>
-          <w:b/>
-          <w:bCs/>
-        </w:rPr>
-        <w:t>League</w:t>
-      </w:r>
-      <w:r>
-        <w:t>:</w:t>
-      </w:r>
-      <w:r>
-        <w:t xml:space="preserve"> A group of registered users </w:t>
-      </w:r>
-      <w:r>
-        <w:t>all between a certain range of points.</w:t>
-      </w:r>
     </w:p>
     <w:p>
       <w:r>
@@ -158,13 +83,13 @@
           <w:b/>
           <w:bCs/>
         </w:rPr>
-        <w:t xml:space="preserve">League Center: </w:t>
-      </w:r>
-      <w:r>
-        <w:t>Part of the system that maintains the</w:t>
-      </w:r>
-      <w:r>
-        <w:t xml:space="preserve"> leagues.</w:t>
+        <w:t xml:space="preserve">System Manager: </w:t>
+      </w:r>
+      <w:r>
+        <w:t>Part of the system that in charge on the login</w:t>
+      </w:r>
+      <w:r>
+        <w:t xml:space="preserve"> and registration to the system.</w:t>
       </w:r>
     </w:p>
     <w:p>
@@ -173,25 +98,67 @@
           <w:b/>
           <w:bCs/>
         </w:rPr>
-        <w:t>Game</w:t>
-      </w:r>
-      <w:r>
-        <w:t xml:space="preserve">: A complete round of poker with the </w:t>
-      </w:r>
-      <w:r>
-        <w:t>registered users that are connected to the game.</w:t>
+        <w:t>Registered User</w:t>
+      </w:r>
+      <w:r>
+        <w:t xml:space="preserve">: A user that is registered to the system </w:t>
+      </w:r>
+      <w:r>
+        <w:t>and its</w:t>
+      </w:r>
+      <w:r>
+        <w:t xml:space="preserve"> user details </w:t>
+      </w:r>
+      <w:r>
+        <w:t xml:space="preserve">are </w:t>
+      </w:r>
+      <w:r>
+        <w:t>stored in the system’s database.</w:t>
       </w:r>
     </w:p>
     <w:p>
-      <w:r>
-        <w:rPr>
-          <w:b/>
-          <w:bCs/>
-        </w:rPr>
-        <w:t xml:space="preserve">Game Center: </w:t>
-      </w:r>
-      <w:r>
-        <w:t>part of the system that maintains games and the users.</w:t>
+      <w:bookmarkStart w:id="0" w:name="_GoBack"/>
+      <w:bookmarkEnd w:id="0"/>
+      <w:r>
+        <w:rPr>
+          <w:b/>
+          <w:bCs/>
+        </w:rPr>
+        <w:t>User Profile</w:t>
+      </w:r>
+      <w:r>
+        <w:t xml:space="preserve">: </w:t>
+      </w:r>
+      <w:r>
+        <w:t>Information of the registered user</w:t>
+      </w:r>
+      <w:r>
+        <w:t xml:space="preserve"> containing their username </w:t>
+      </w:r>
+      <w:r>
+        <w:t>and an avatar.</w:t>
+      </w:r>
+      <w:r>
+        <w:br/>
+      </w:r>
+      <w:r>
+        <w:br/>
+      </w:r>
+      <w:r>
+        <w:rPr>
+          <w:b/>
+          <w:bCs/>
+        </w:rPr>
+        <w:t>League</w:t>
+      </w:r>
+      <w:r>
+        <w:t>:</w:t>
+      </w:r>
+      <w:r>
+        <w:t xml:space="preserve"> A group of registered users </w:t>
+      </w:r>
+      <w:r>
+        <w:t>all between a certain range of points.</w:t>
       </w:r>
     </w:p>
     <w:p>
@@ -200,195 +167,10 @@
           <w:b/>
           <w:bCs/>
         </w:rPr>
-        <w:t>Game Preferences</w:t>
-      </w:r>
-      <w:r>
-        <w:t>: Information of the game, such as league game type, buy-in policy, etc.</w:t>
-      </w:r>
-      <w:r>
-        <w:br/>
-      </w:r>
-      <w:r>
-        <w:br/>
-      </w:r>
-      <w:r>
-        <w:rPr>
-          <w:b/>
-          <w:bCs/>
-        </w:rPr>
-        <w:t>Player</w:t>
-      </w:r>
-      <w:r>
-        <w:t xml:space="preserve">: A registered user connected to a </w:t>
-      </w:r>
-      <w:r>
-        <w:t>game</w:t>
-      </w:r>
-      <w:r>
-        <w:t xml:space="preserve"> </w:t>
-      </w:r>
-      <w:r>
-        <w:t xml:space="preserve">sitting </w:t>
-      </w:r>
-      <w:r>
-        <w:t>in</w:t>
-      </w:r>
-      <w:r>
-        <w:t xml:space="preserve"> a playing seat</w:t>
-      </w:r>
-      <w:r>
-        <w:t>.</w:t>
-      </w:r>
-      <w:r>
-        <w:br/>
-      </w:r>
-      <w:r>
-        <w:br/>
-      </w:r>
-      <w:r>
-        <w:rPr>
-          <w:b/>
-          <w:bCs/>
-        </w:rPr>
-        <w:t>Spectator</w:t>
-      </w:r>
-      <w:r>
-        <w:t xml:space="preserve">: A registered user connected to a </w:t>
-      </w:r>
-      <w:r>
-        <w:t>game</w:t>
-      </w:r>
-      <w:r>
-        <w:t xml:space="preserve"> </w:t>
-      </w:r>
-      <w:r>
-        <w:t>spectating</w:t>
-      </w:r>
-      <w:r>
-        <w:t xml:space="preserve"> on a game.</w:t>
-      </w:r>
-      <w:r>
-        <w:br/>
-      </w:r>
-      <w:r>
-        <w:br/>
-      </w:r>
-      <w:r>
-        <w:rPr>
-          <w:b/>
-          <w:bCs/>
-        </w:rPr>
-        <w:t>Dealer</w:t>
-      </w:r>
-      <w:r>
-        <w:t>:</w:t>
-      </w:r>
-      <w:r>
-        <w:t xml:space="preserve"> The player in the game marked with a D. </w:t>
-      </w:r>
-      <w:r>
-        <w:br/>
-      </w:r>
-      <w:r>
-        <w:br/>
-      </w:r>
-      <w:r>
-        <w:rPr>
-          <w:b/>
-          <w:bCs/>
-        </w:rPr>
-        <w:t>Small blind</w:t>
-      </w:r>
-      <w:r>
-        <w:t>:</w:t>
-      </w:r>
-      <w:r>
-        <w:t xml:space="preserve"> The first bet placed by the </w:t>
-      </w:r>
-      <w:r>
-        <w:t>first player after the dealer</w:t>
-      </w:r>
-      <w:r>
-        <w:t>.</w:t>
-      </w:r>
-      <w:r>
-        <w:br/>
-      </w:r>
-      <w:r>
-        <w:br/>
-      </w:r>
-      <w:r>
-        <w:rPr>
-          <w:b/>
-          <w:bCs/>
-        </w:rPr>
-        <w:t>Big blind</w:t>
-      </w:r>
-      <w:r>
-        <w:t>:</w:t>
-      </w:r>
-      <w:r>
-        <w:t xml:space="preserve"> </w:t>
-      </w:r>
-      <w:r>
-        <w:t xml:space="preserve">The </w:t>
-      </w:r>
-      <w:r>
-        <w:t>bet placed after the small blind</w:t>
-      </w:r>
-      <w:r>
-        <w:t xml:space="preserve">. This </w:t>
-      </w:r>
-      <w:r>
-        <w:t>bet</w:t>
-      </w:r>
-      <w:r>
-        <w:t xml:space="preserve"> is twice the amount of the small blind.</w:t>
-      </w:r>
-      <w:r>
-        <w:br/>
-      </w:r>
-      <w:r>
-        <w:br/>
-      </w:r>
-      <w:r>
-        <w:rPr>
-          <w:b/>
-          <w:bCs/>
-        </w:rPr>
-        <w:t>Token</w:t>
-      </w:r>
-      <w:r>
-        <w:rPr>
-          <w:b/>
-          <w:bCs/>
-        </w:rPr>
-        <w:t>s</w:t>
-      </w:r>
-      <w:r>
-        <w:t>: The currency used in the game to place bets.</w:t>
-      </w:r>
-      <w:r>
-        <w:br/>
-      </w:r>
-      <w:r>
-        <w:br/>
-      </w:r>
-      <w:r>
-        <w:rPr>
-          <w:b/>
-          <w:bCs/>
-        </w:rPr>
-        <w:t>Set of cards</w:t>
-      </w:r>
-      <w:r>
-        <w:t xml:space="preserve">: 52 cards in total, containing 4 </w:t>
-      </w:r>
-      <w:r>
-        <w:t xml:space="preserve">different </w:t>
-      </w:r>
-      <w:r>
-        <w:t>sets of 13 cards each.</w:t>
+        <w:t xml:space="preserve">League Center: </w:t>
+      </w:r>
+      <w:r>
+        <w:t>Part of the system that maintains the leagues.</w:t>
       </w:r>
     </w:p>
     <w:p>
@@ -397,6 +179,230 @@
           <w:b/>
           <w:bCs/>
         </w:rPr>
+        <w:t>Game</w:t>
+      </w:r>
+      <w:r>
+        <w:t xml:space="preserve">: A complete round of poker with the </w:t>
+      </w:r>
+      <w:r>
+        <w:t>registered users that are connected to the game.</w:t>
+      </w:r>
+    </w:p>
+    <w:p>
+      <w:r>
+        <w:rPr>
+          <w:b/>
+          <w:bCs/>
+        </w:rPr>
+        <w:t xml:space="preserve">Game Center: </w:t>
+      </w:r>
+      <w:r>
+        <w:t>part of the system that maintains games and the users.</w:t>
+      </w:r>
+    </w:p>
+    <w:p>
+      <w:r>
+        <w:rPr>
+          <w:b/>
+          <w:bCs/>
+        </w:rPr>
+        <w:t>Game Preferences</w:t>
+      </w:r>
+      <w:r>
+        <w:t>: Information of the game, such as league game type, buy-in policy, etc.</w:t>
+      </w:r>
+      <w:r>
+        <w:br/>
+      </w:r>
+      <w:r>
+        <w:br/>
+      </w:r>
+      <w:r>
+        <w:rPr>
+          <w:b/>
+          <w:bCs/>
+        </w:rPr>
+        <w:t>Player</w:t>
+      </w:r>
+      <w:r>
+        <w:t xml:space="preserve">: A registered user connected to a </w:t>
+      </w:r>
+      <w:r>
+        <w:t>game</w:t>
+      </w:r>
+      <w:r>
+        <w:t xml:space="preserve"> </w:t>
+      </w:r>
+      <w:r>
+        <w:t xml:space="preserve">sitting </w:t>
+      </w:r>
+      <w:r>
+        <w:t>in</w:t>
+      </w:r>
+      <w:r>
+        <w:t xml:space="preserve"> a playing seat</w:t>
+      </w:r>
+      <w:r>
+        <w:t>.</w:t>
+      </w:r>
+      <w:r>
+        <w:br/>
+      </w:r>
+      <w:r>
+        <w:br/>
+      </w:r>
+      <w:r>
+        <w:rPr>
+          <w:b/>
+          <w:bCs/>
+        </w:rPr>
+        <w:t>Spectator</w:t>
+      </w:r>
+      <w:r>
+        <w:t xml:space="preserve">: A registered user connected to a </w:t>
+      </w:r>
+      <w:r>
+        <w:t>game</w:t>
+      </w:r>
+      <w:r>
+        <w:t xml:space="preserve"> </w:t>
+      </w:r>
+      <w:r>
+        <w:t>spectating</w:t>
+      </w:r>
+      <w:r>
+        <w:t xml:space="preserve"> on a game.</w:t>
+      </w:r>
+      <w:r>
+        <w:br/>
+      </w:r>
+      <w:r>
+        <w:br/>
+      </w:r>
+      <w:r>
+        <w:rPr>
+          <w:b/>
+          <w:bCs/>
+        </w:rPr>
+        <w:t>Dealer</w:t>
+      </w:r>
+      <w:r>
+        <w:t>:</w:t>
+      </w:r>
+      <w:r>
+        <w:t xml:space="preserve"> The player in the game marked with a D. </w:t>
+      </w:r>
+      <w:r>
+        <w:br/>
+      </w:r>
+      <w:r>
+        <w:br/>
+      </w:r>
+      <w:r>
+        <w:rPr>
+          <w:b/>
+          <w:bCs/>
+        </w:rPr>
+        <w:t>Small blind</w:t>
+      </w:r>
+      <w:r>
+        <w:t>:</w:t>
+      </w:r>
+      <w:r>
+        <w:t xml:space="preserve"> The first bet placed by the </w:t>
+      </w:r>
+      <w:r>
+        <w:t>first player after the dealer</w:t>
+      </w:r>
+      <w:r>
+        <w:t>.</w:t>
+      </w:r>
+      <w:r>
+        <w:br/>
+      </w:r>
+      <w:r>
+        <w:br/>
+      </w:r>
+      <w:r>
+        <w:rPr>
+          <w:b/>
+          <w:bCs/>
+        </w:rPr>
+        <w:t>Big blind</w:t>
+      </w:r>
+      <w:r>
+        <w:t>:</w:t>
+      </w:r>
+      <w:r>
+        <w:t xml:space="preserve"> </w:t>
+      </w:r>
+      <w:r>
+        <w:t xml:space="preserve">The </w:t>
+      </w:r>
+      <w:r>
+        <w:t>bet placed after the small blind</w:t>
+      </w:r>
+      <w:r>
+        <w:t xml:space="preserve">. This </w:t>
+      </w:r>
+      <w:r>
+        <w:t>bet</w:t>
+      </w:r>
+      <w:r>
+        <w:t xml:space="preserve"> is twice the amount of the small blind.</w:t>
+      </w:r>
+      <w:r>
+        <w:br/>
+      </w:r>
+      <w:r>
+        <w:br/>
+      </w:r>
+      <w:r>
+        <w:rPr>
+          <w:b/>
+          <w:bCs/>
+        </w:rPr>
+        <w:t>Token</w:t>
+      </w:r>
+      <w:r>
+        <w:rPr>
+          <w:b/>
+          <w:bCs/>
+        </w:rPr>
+        <w:t>s</w:t>
+      </w:r>
+      <w:r>
+        <w:t>: The currency used in the game to place bets.</w:t>
+      </w:r>
+      <w:r>
+        <w:br/>
+      </w:r>
+      <w:r>
+        <w:br/>
+      </w:r>
+      <w:r>
+        <w:rPr>
+          <w:b/>
+          <w:bCs/>
+        </w:rPr>
+        <w:t>Set of cards</w:t>
+      </w:r>
+      <w:r>
+        <w:t xml:space="preserve">: 52 cards in total, containing 4 </w:t>
+      </w:r>
+      <w:r>
+        <w:t xml:space="preserve">different </w:t>
+      </w:r>
+      <w:r>
+        <w:t>sets of 13 cards each.</w:t>
+      </w:r>
+    </w:p>
+    <w:p>
+      <w:r>
+        <w:rPr>
+          <w:b/>
+          <w:bCs/>
+        </w:rPr>
         <w:t xml:space="preserve">Info Center: </w:t>
       </w:r>
       <w:r>
@@ -405,16 +411,26 @@
       <w:r>
         <w:t>s</w:t>
       </w:r>
-      <w:bookmarkStart w:id="0" w:name="_GoBack"/>
-      <w:bookmarkEnd w:id="0"/>
-      <w:r>
-        <w:t xml:space="preserve"> statistic information about players, and calculate</w:t>
+      <w:r>
+        <w:t xml:space="preserve"> </w:t>
+      </w:r>
+      <w:r>
+        <w:t>the game logs</w:t>
+      </w:r>
+      <w:r>
+        <w:t>,</w:t>
+      </w:r>
+      <w:r>
+        <w:t xml:space="preserve"> gather statistic information</w:t>
+      </w:r>
+      <w:r>
+        <w:t xml:space="preserve"> and calculate</w:t>
       </w:r>
       <w:r>
         <w:t>s</w:t>
       </w:r>
       <w:r>
-        <w:t xml:space="preserve"> the user points. </w:t>
+        <w:t xml:space="preserve"> the user points.</w:t>
       </w:r>
     </w:p>
     <w:sectPr>
@@ -948,6 +964,7 @@
   <w:style w:type="character" w:default="1" w:styleId="a0">
     <w:name w:val="Default Paragraph Font"/>
     <w:uiPriority w:val="1"/>
+    <w:semiHidden/>
     <w:unhideWhenUsed/>
   </w:style>
   <w:style w:type="table" w:default="1" w:styleId="a1">

</xml_diff>

<commit_message>
Update usecases and glossary
</commit_message>
<xml_diff>
--- a/Diagrams/Glossary.docx
+++ b/Diagrams/Glossary.docx
@@ -78,18 +78,29 @@
       </w:r>
     </w:p>
     <w:p>
-      <w:r>
-        <w:rPr>
-          <w:b/>
-          <w:bCs/>
-        </w:rPr>
-        <w:t xml:space="preserve">System Manager: </w:t>
-      </w:r>
-      <w:r>
-        <w:t>Part of the system that in charge on the login</w:t>
-      </w:r>
-      <w:r>
-        <w:t xml:space="preserve"> and registration to the system.</w:t>
+      <w:bookmarkStart w:id="0" w:name="_GoBack"/>
+      <w:bookmarkEnd w:id="0"/>
+      <w:r>
+        <w:rPr>
+          <w:b/>
+          <w:bCs/>
+        </w:rPr>
+        <w:t>Registered User</w:t>
+      </w:r>
+      <w:r>
+        <w:t xml:space="preserve">: A user that is registered to the system </w:t>
+      </w:r>
+      <w:r>
+        <w:t>and its</w:t>
+      </w:r>
+      <w:r>
+        <w:t xml:space="preserve"> user details </w:t>
+      </w:r>
+      <w:r>
+        <w:t xml:space="preserve">are </w:t>
+      </w:r>
+      <w:r>
+        <w:t>stored in the system’s database.</w:t>
       </w:r>
     </w:p>
     <w:p>
@@ -98,67 +109,53 @@
           <w:b/>
           <w:bCs/>
         </w:rPr>
-        <w:t>Registered User</w:t>
-      </w:r>
-      <w:r>
-        <w:t xml:space="preserve">: A user that is registered to the system </w:t>
-      </w:r>
-      <w:r>
-        <w:t>and its</w:t>
-      </w:r>
-      <w:r>
-        <w:t xml:space="preserve"> user details </w:t>
-      </w:r>
-      <w:r>
-        <w:t xml:space="preserve">are </w:t>
-      </w:r>
-      <w:r>
-        <w:t>stored in the system’s database.</w:t>
+        <w:t>User Profile</w:t>
+      </w:r>
+      <w:r>
+        <w:t xml:space="preserve">: </w:t>
+      </w:r>
+      <w:r>
+        <w:t>Information of the registered user</w:t>
+      </w:r>
+      <w:r>
+        <w:t xml:space="preserve"> containing their username </w:t>
+      </w:r>
+      <w:r>
+        <w:t>and an avatar.</w:t>
+      </w:r>
+      <w:r>
+        <w:br/>
+      </w:r>
+      <w:r>
+        <w:br/>
+      </w:r>
+      <w:r>
+        <w:rPr>
+          <w:b/>
+          <w:bCs/>
+        </w:rPr>
+        <w:t>League</w:t>
+      </w:r>
+      <w:r>
+        <w:t>:</w:t>
+      </w:r>
+      <w:r>
+        <w:t xml:space="preserve"> A group of registered users </w:t>
+      </w:r>
+      <w:r>
+        <w:t>all between a certain range of points.</w:t>
       </w:r>
     </w:p>
     <w:p>
-      <w:bookmarkStart w:id="0" w:name="_GoBack"/>
-      <w:bookmarkEnd w:id="0"/>
-      <w:r>
-        <w:rPr>
-          <w:b/>
-          <w:bCs/>
-        </w:rPr>
-        <w:t>User Profile</w:t>
-      </w:r>
-      <w:r>
-        <w:t xml:space="preserve">: </w:t>
-      </w:r>
-      <w:r>
-        <w:t>Information of the registered user</w:t>
-      </w:r>
-      <w:r>
-        <w:t xml:space="preserve"> containing their username </w:t>
-      </w:r>
-      <w:r>
-        <w:t>and an avatar.</w:t>
-      </w:r>
-      <w:r>
-        <w:br/>
-      </w:r>
-      <w:r>
-        <w:br/>
-      </w:r>
-      <w:r>
-        <w:rPr>
-          <w:b/>
-          <w:bCs/>
-        </w:rPr>
-        <w:t>League</w:t>
-      </w:r>
-      <w:r>
-        <w:t>:</w:t>
-      </w:r>
-      <w:r>
-        <w:t xml:space="preserve"> A group of registered users </w:t>
-      </w:r>
-      <w:r>
-        <w:t>all between a certain range of points.</w:t>
+      <w:r>
+        <w:rPr>
+          <w:b/>
+          <w:bCs/>
+        </w:rPr>
+        <w:t xml:space="preserve">League Center: </w:t>
+      </w:r>
+      <w:r>
+        <w:t>Part of the system that maintains the leagues.</w:t>
       </w:r>
     </w:p>
     <w:p>
@@ -167,10 +164,13 @@
           <w:b/>
           <w:bCs/>
         </w:rPr>
-        <w:t xml:space="preserve">League Center: </w:t>
-      </w:r>
-      <w:r>
-        <w:t>Part of the system that maintains the leagues.</w:t>
+        <w:t>Game</w:t>
+      </w:r>
+      <w:r>
+        <w:t xml:space="preserve">: A complete round of poker with the </w:t>
+      </w:r>
+      <w:r>
+        <w:t>registered users that are connected to the game.</w:t>
       </w:r>
     </w:p>
     <w:p>
@@ -179,13 +179,10 @@
           <w:b/>
           <w:bCs/>
         </w:rPr>
-        <w:t>Game</w:t>
-      </w:r>
-      <w:r>
-        <w:t xml:space="preserve">: A complete round of poker with the </w:t>
-      </w:r>
-      <w:r>
-        <w:t>registered users that are connected to the game.</w:t>
+        <w:t xml:space="preserve">Game log: </w:t>
+      </w:r>
+      <w:r>
+        <w:t>A file that contains all the moves and data of a played game.</w:t>
       </w:r>
     </w:p>
     <w:p>
@@ -197,7 +194,13 @@
         <w:t xml:space="preserve">Game Center: </w:t>
       </w:r>
       <w:r>
-        <w:t>part of the system that maintains games and the users.</w:t>
+        <w:t>part of the system that maintains games</w:t>
+      </w:r>
+      <w:r>
+        <w:t>, leagues and statistics</w:t>
+      </w:r>
+      <w:r>
+        <w:t>.</w:t>
       </w:r>
     </w:p>
     <w:p>
@@ -403,34 +406,29 @@
           <w:b/>
           <w:bCs/>
         </w:rPr>
-        <w:t xml:space="preserve">Info Center: </w:t>
-      </w:r>
-      <w:r>
-        <w:t>Part of the system that collect</w:t>
-      </w:r>
-      <w:r>
-        <w:t>s</w:t>
-      </w:r>
-      <w:r>
-        <w:t xml:space="preserve"> </w:t>
-      </w:r>
-      <w:r>
-        <w:t>the game logs</w:t>
-      </w:r>
-      <w:r>
-        <w:t>,</w:t>
-      </w:r>
-      <w:r>
-        <w:t xml:space="preserve"> gather statistic information</w:t>
-      </w:r>
-      <w:r>
-        <w:t xml:space="preserve"> and calculate</w:t>
-      </w:r>
-      <w:r>
-        <w:t>s</w:t>
-      </w:r>
-      <w:r>
-        <w:t xml:space="preserve"> the user points.</w:t>
+        <w:t>Data</w:t>
+      </w:r>
+      <w:r>
+        <w:rPr>
+          <w:b/>
+          <w:bCs/>
+        </w:rPr>
+        <w:t xml:space="preserve"> Center: </w:t>
+      </w:r>
+      <w:r>
+        <w:t>Part of the system that co</w:t>
+      </w:r>
+      <w:r>
+        <w:t>nnects to</w:t>
+      </w:r>
+      <w:r>
+        <w:t xml:space="preserve"> the</w:t>
+      </w:r>
+      <w:r>
+        <w:t xml:space="preserve"> data base</w:t>
+      </w:r>
+      <w:r>
+        <w:t>.</w:t>
       </w:r>
     </w:p>
     <w:sectPr>

</xml_diff>

<commit_message>
deleted league center from gloassary
</commit_message>
<xml_diff>
--- a/Diagrams/Glossary.docx
+++ b/Diagrams/Glossary.docx
@@ -78,87 +78,75 @@
       </w:r>
     </w:p>
     <w:p>
+      <w:r>
+        <w:rPr>
+          <w:b/>
+          <w:bCs/>
+        </w:rPr>
+        <w:t>Registered User</w:t>
+      </w:r>
+      <w:r>
+        <w:t xml:space="preserve">: A user that is registered to the system </w:t>
+      </w:r>
+      <w:r>
+        <w:t>and its</w:t>
+      </w:r>
+      <w:r>
+        <w:t xml:space="preserve"> user details </w:t>
+      </w:r>
+      <w:r>
+        <w:t xml:space="preserve">are </w:t>
+      </w:r>
+      <w:r>
+        <w:t>stored in the system’s database.</w:t>
+      </w:r>
+    </w:p>
+    <w:p>
+      <w:r>
+        <w:rPr>
+          <w:b/>
+          <w:bCs/>
+        </w:rPr>
+        <w:t>User Profile</w:t>
+      </w:r>
+      <w:r>
+        <w:t xml:space="preserve">: </w:t>
+      </w:r>
+      <w:r>
+        <w:t>Information of the registered user</w:t>
+      </w:r>
+      <w:r>
+        <w:t xml:space="preserve"> containing their username </w:t>
+      </w:r>
+      <w:r>
+        <w:t>and an avatar.</w:t>
+      </w:r>
+      <w:r>
+        <w:br/>
+      </w:r>
+      <w:r>
+        <w:br/>
+      </w:r>
+      <w:r>
+        <w:rPr>
+          <w:b/>
+          <w:bCs/>
+        </w:rPr>
+        <w:t>League</w:t>
+      </w:r>
+      <w:r>
+        <w:t>:</w:t>
+      </w:r>
+      <w:r>
+        <w:t xml:space="preserve"> A group of registered users </w:t>
+      </w:r>
+      <w:r>
+        <w:t>all between a certain range of points.</w:t>
+      </w:r>
+    </w:p>
+    <w:p>
       <w:bookmarkStart w:id="0" w:name="_GoBack"/>
       <w:bookmarkEnd w:id="0"/>
-      <w:r>
-        <w:rPr>
-          <w:b/>
-          <w:bCs/>
-        </w:rPr>
-        <w:t>Registered User</w:t>
-      </w:r>
-      <w:r>
-        <w:t xml:space="preserve">: A user that is registered to the system </w:t>
-      </w:r>
-      <w:r>
-        <w:t>and its</w:t>
-      </w:r>
-      <w:r>
-        <w:t xml:space="preserve"> user details </w:t>
-      </w:r>
-      <w:r>
-        <w:t xml:space="preserve">are </w:t>
-      </w:r>
-      <w:r>
-        <w:t>stored in the system’s database.</w:t>
-      </w:r>
-    </w:p>
-    <w:p>
-      <w:r>
-        <w:rPr>
-          <w:b/>
-          <w:bCs/>
-        </w:rPr>
-        <w:t>User Profile</w:t>
-      </w:r>
-      <w:r>
-        <w:t xml:space="preserve">: </w:t>
-      </w:r>
-      <w:r>
-        <w:t>Information of the registered user</w:t>
-      </w:r>
-      <w:r>
-        <w:t xml:space="preserve"> containing their username </w:t>
-      </w:r>
-      <w:r>
-        <w:t>and an avatar.</w:t>
-      </w:r>
-      <w:r>
-        <w:br/>
-      </w:r>
-      <w:r>
-        <w:br/>
-      </w:r>
-      <w:r>
-        <w:rPr>
-          <w:b/>
-          <w:bCs/>
-        </w:rPr>
-        <w:t>League</w:t>
-      </w:r>
-      <w:r>
-        <w:t>:</w:t>
-      </w:r>
-      <w:r>
-        <w:t xml:space="preserve"> A group of registered users </w:t>
-      </w:r>
-      <w:r>
-        <w:t>all between a certain range of points.</w:t>
-      </w:r>
-    </w:p>
-    <w:p>
-      <w:r>
-        <w:rPr>
-          <w:b/>
-          <w:bCs/>
-        </w:rPr>
-        <w:t xml:space="preserve">League Center: </w:t>
-      </w:r>
-      <w:r>
-        <w:t>Part of the system that maintains the leagues.</w:t>
-      </w:r>
-    </w:p>
-    <w:p>
       <w:r>
         <w:rPr>
           <w:b/>
@@ -955,17 +943,17 @@
     <w:lsdException w:name="Smart Hyperlink" w:semiHidden="1" w:unhideWhenUsed="1"/>
     <w:lsdException w:name="Hashtag" w:semiHidden="1" w:unhideWhenUsed="1"/>
   </w:latentStyles>
-  <w:style w:type="paragraph" w:default="1" w:styleId="a">
+  <w:style w:type="paragraph" w:default="1" w:styleId="Normal">
     <w:name w:val="Normal"/>
     <w:qFormat/>
   </w:style>
-  <w:style w:type="character" w:default="1" w:styleId="a0">
+  <w:style w:type="character" w:default="1" w:styleId="DefaultParagraphFont">
     <w:name w:val="Default Paragraph Font"/>
     <w:uiPriority w:val="1"/>
     <w:semiHidden/>
     <w:unhideWhenUsed/>
   </w:style>
-  <w:style w:type="table" w:default="1" w:styleId="a1">
+  <w:style w:type="table" w:default="1" w:styleId="TableNormal">
     <w:name w:val="Normal Table"/>
     <w:uiPriority w:val="99"/>
     <w:semiHidden/>
@@ -980,15 +968,15 @@
       </w:tblCellMar>
     </w:tblPr>
   </w:style>
-  <w:style w:type="numbering" w:default="1" w:styleId="a2">
+  <w:style w:type="numbering" w:default="1" w:styleId="NoList">
     <w:name w:val="No List"/>
     <w:uiPriority w:val="99"/>
     <w:semiHidden/>
     <w:unhideWhenUsed/>
   </w:style>
-  <w:style w:type="paragraph" w:styleId="a3">
+  <w:style w:type="paragraph" w:styleId="ListParagraph">
     <w:name w:val="List Paragraph"/>
-    <w:basedOn w:val="a"/>
+    <w:basedOn w:val="Normal"/>
     <w:uiPriority w:val="34"/>
     <w:qFormat/>
     <w:rsid w:val="00CF7F1F"/>

</xml_diff>

<commit_message>
Added users interface and implemention
Created Users interface and implemnt it in simple way.
Also unit-test is added
</commit_message>
<xml_diff>
--- a/Diagrams/Glossary.docx
+++ b/Diagrams/Glossary.docx
@@ -11,13 +11,23 @@
           <w:szCs w:val="32"/>
         </w:rPr>
       </w:pPr>
-      <w:r>
+    </w:p>
+    <w:p>
+      <w:pPr>
         <w:rPr>
           <w:b/>
           <w:bCs/>
           <w:sz w:val="32"/>
           <w:szCs w:val="32"/>
         </w:rPr>
+      </w:pPr>
+      <w:r>
+        <w:rPr>
+          <w:b/>
+          <w:bCs/>
+          <w:sz w:val="32"/>
+          <w:szCs w:val="32"/>
+        </w:rPr>
         <w:t>Glossary</w:t>
       </w:r>
     </w:p>
@@ -142,253 +152,253 @@
       </w:r>
       <w:r>
         <w:t>all between a certain range of points.</w:t>
+      </w:r>
+    </w:p>
+    <w:p>
+      <w:r>
+        <w:rPr>
+          <w:b/>
+          <w:bCs/>
+        </w:rPr>
+        <w:t>Game</w:t>
+      </w:r>
+      <w:r>
+        <w:t xml:space="preserve">: A complete round of poker with the </w:t>
+      </w:r>
+      <w:r>
+        <w:t>registered users that are connected to the game.</w:t>
+      </w:r>
+    </w:p>
+    <w:p>
+      <w:r>
+        <w:rPr>
+          <w:b/>
+          <w:bCs/>
+        </w:rPr>
+        <w:t xml:space="preserve">Game log: </w:t>
+      </w:r>
+      <w:r>
+        <w:t>A file that contains all the moves and data of a played game.</w:t>
+      </w:r>
+    </w:p>
+    <w:p>
+      <w:r>
+        <w:rPr>
+          <w:b/>
+          <w:bCs/>
+        </w:rPr>
+        <w:t xml:space="preserve">Game Center: </w:t>
+      </w:r>
+      <w:r>
+        <w:t>part of the system that maintains games</w:t>
+      </w:r>
+      <w:r>
+        <w:t>, leagues and statistics</w:t>
+      </w:r>
+      <w:r>
+        <w:t>.</w:t>
+      </w:r>
+    </w:p>
+    <w:p>
+      <w:r>
+        <w:rPr>
+          <w:b/>
+          <w:bCs/>
+        </w:rPr>
+        <w:t>Game Preferences</w:t>
+      </w:r>
+      <w:r>
+        <w:t>: Information of the game, such as league game type, buy-in policy, etc.</w:t>
+      </w:r>
+      <w:r>
+        <w:br/>
+      </w:r>
+      <w:r>
+        <w:br/>
+      </w:r>
+      <w:r>
+        <w:rPr>
+          <w:b/>
+          <w:bCs/>
+        </w:rPr>
+        <w:t>Player</w:t>
+      </w:r>
+      <w:r>
+        <w:t xml:space="preserve">: A registered user connected to a </w:t>
+      </w:r>
+      <w:r>
+        <w:t>game</w:t>
+      </w:r>
+      <w:r>
+        <w:t xml:space="preserve"> </w:t>
+      </w:r>
+      <w:r>
+        <w:t xml:space="preserve">sitting </w:t>
+      </w:r>
+      <w:r>
+        <w:t>in</w:t>
+      </w:r>
+      <w:r>
+        <w:t xml:space="preserve"> a playing seat</w:t>
+      </w:r>
+      <w:r>
+        <w:t>.</w:t>
+      </w:r>
+      <w:r>
+        <w:br/>
+      </w:r>
+      <w:r>
+        <w:br/>
+      </w:r>
+      <w:r>
+        <w:rPr>
+          <w:b/>
+          <w:bCs/>
+        </w:rPr>
+        <w:t>Spectator</w:t>
+      </w:r>
+      <w:r>
+        <w:t xml:space="preserve">: A registered user connected to a </w:t>
+      </w:r>
+      <w:r>
+        <w:t>game</w:t>
+      </w:r>
+      <w:r>
+        <w:t xml:space="preserve"> </w:t>
+      </w:r>
+      <w:r>
+        <w:t>spectating</w:t>
+      </w:r>
+      <w:r>
+        <w:t xml:space="preserve"> on a game.</w:t>
+      </w:r>
+      <w:r>
+        <w:br/>
+      </w:r>
+      <w:r>
+        <w:br/>
+      </w:r>
+      <w:r>
+        <w:rPr>
+          <w:b/>
+          <w:bCs/>
+        </w:rPr>
+        <w:t>Dealer</w:t>
+      </w:r>
+      <w:r>
+        <w:t>:</w:t>
+      </w:r>
+      <w:r>
+        <w:t xml:space="preserve"> The player in the game marked with a D. </w:t>
+      </w:r>
+      <w:r>
+        <w:br/>
+      </w:r>
+      <w:r>
+        <w:br/>
+      </w:r>
+      <w:r>
+        <w:rPr>
+          <w:b/>
+          <w:bCs/>
+        </w:rPr>
+        <w:t>Small blind</w:t>
+      </w:r>
+      <w:r>
+        <w:t>:</w:t>
+      </w:r>
+      <w:r>
+        <w:t xml:space="preserve"> The first bet placed by the </w:t>
+      </w:r>
+      <w:r>
+        <w:t>first player after the dealer</w:t>
+      </w:r>
+      <w:r>
+        <w:t>.</w:t>
+      </w:r>
+      <w:r>
+        <w:br/>
+      </w:r>
+      <w:r>
+        <w:br/>
+      </w:r>
+      <w:r>
+        <w:rPr>
+          <w:b/>
+          <w:bCs/>
+        </w:rPr>
+        <w:t>Big blind</w:t>
+      </w:r>
+      <w:r>
+        <w:t>:</w:t>
+      </w:r>
+      <w:r>
+        <w:t xml:space="preserve"> </w:t>
+      </w:r>
+      <w:r>
+        <w:t xml:space="preserve">The </w:t>
+      </w:r>
+      <w:r>
+        <w:t>bet placed after the small blind</w:t>
+      </w:r>
+      <w:r>
+        <w:t xml:space="preserve">. This </w:t>
+      </w:r>
+      <w:r>
+        <w:t>bet</w:t>
+      </w:r>
+      <w:r>
+        <w:t xml:space="preserve"> is twice the amount of the small blind.</w:t>
+      </w:r>
+      <w:r>
+        <w:br/>
+      </w:r>
+      <w:r>
+        <w:br/>
+      </w:r>
+      <w:r>
+        <w:rPr>
+          <w:b/>
+          <w:bCs/>
+        </w:rPr>
+        <w:t>Token</w:t>
+      </w:r>
+      <w:r>
+        <w:rPr>
+          <w:b/>
+          <w:bCs/>
+        </w:rPr>
+        <w:t>s</w:t>
+      </w:r>
+      <w:r>
+        <w:t>: The currency used in the game to place bets.</w:t>
+      </w:r>
+      <w:r>
+        <w:br/>
+      </w:r>
+      <w:r>
+        <w:br/>
+      </w:r>
+      <w:r>
+        <w:rPr>
+          <w:b/>
+          <w:bCs/>
+        </w:rPr>
+        <w:t>Set of cards</w:t>
+      </w:r>
+      <w:r>
+        <w:t xml:space="preserve">: 52 cards in total, containing 4 </w:t>
+      </w:r>
+      <w:r>
+        <w:t xml:space="preserve">different </w:t>
+      </w:r>
+      <w:r>
+        <w:t>sets of 13 cards each.</w:t>
       </w:r>
     </w:p>
     <w:p>
       <w:bookmarkStart w:id="0" w:name="_GoBack"/>
       <w:bookmarkEnd w:id="0"/>
-      <w:r>
-        <w:rPr>
-          <w:b/>
-          <w:bCs/>
-        </w:rPr>
-        <w:t>Game</w:t>
-      </w:r>
-      <w:r>
-        <w:t xml:space="preserve">: A complete round of poker with the </w:t>
-      </w:r>
-      <w:r>
-        <w:t>registered users that are connected to the game.</w:t>
-      </w:r>
-    </w:p>
-    <w:p>
-      <w:r>
-        <w:rPr>
-          <w:b/>
-          <w:bCs/>
-        </w:rPr>
-        <w:t xml:space="preserve">Game log: </w:t>
-      </w:r>
-      <w:r>
-        <w:t>A file that contains all the moves and data of a played game.</w:t>
-      </w:r>
-    </w:p>
-    <w:p>
-      <w:r>
-        <w:rPr>
-          <w:b/>
-          <w:bCs/>
-        </w:rPr>
-        <w:t xml:space="preserve">Game Center: </w:t>
-      </w:r>
-      <w:r>
-        <w:t>part of the system that maintains games</w:t>
-      </w:r>
-      <w:r>
-        <w:t>, leagues and statistics</w:t>
-      </w:r>
-      <w:r>
-        <w:t>.</w:t>
-      </w:r>
-    </w:p>
-    <w:p>
-      <w:r>
-        <w:rPr>
-          <w:b/>
-          <w:bCs/>
-        </w:rPr>
-        <w:t>Game Preferences</w:t>
-      </w:r>
-      <w:r>
-        <w:t>: Information of the game, such as league game type, buy-in policy, etc.</w:t>
-      </w:r>
-      <w:r>
-        <w:br/>
-      </w:r>
-      <w:r>
-        <w:br/>
-      </w:r>
-      <w:r>
-        <w:rPr>
-          <w:b/>
-          <w:bCs/>
-        </w:rPr>
-        <w:t>Player</w:t>
-      </w:r>
-      <w:r>
-        <w:t xml:space="preserve">: A registered user connected to a </w:t>
-      </w:r>
-      <w:r>
-        <w:t>game</w:t>
-      </w:r>
-      <w:r>
-        <w:t xml:space="preserve"> </w:t>
-      </w:r>
-      <w:r>
-        <w:t xml:space="preserve">sitting </w:t>
-      </w:r>
-      <w:r>
-        <w:t>in</w:t>
-      </w:r>
-      <w:r>
-        <w:t xml:space="preserve"> a playing seat</w:t>
-      </w:r>
-      <w:r>
-        <w:t>.</w:t>
-      </w:r>
-      <w:r>
-        <w:br/>
-      </w:r>
-      <w:r>
-        <w:br/>
-      </w:r>
-      <w:r>
-        <w:rPr>
-          <w:b/>
-          <w:bCs/>
-        </w:rPr>
-        <w:t>Spectator</w:t>
-      </w:r>
-      <w:r>
-        <w:t xml:space="preserve">: A registered user connected to a </w:t>
-      </w:r>
-      <w:r>
-        <w:t>game</w:t>
-      </w:r>
-      <w:r>
-        <w:t xml:space="preserve"> </w:t>
-      </w:r>
-      <w:r>
-        <w:t>spectating</w:t>
-      </w:r>
-      <w:r>
-        <w:t xml:space="preserve"> on a game.</w:t>
-      </w:r>
-      <w:r>
-        <w:br/>
-      </w:r>
-      <w:r>
-        <w:br/>
-      </w:r>
-      <w:r>
-        <w:rPr>
-          <w:b/>
-          <w:bCs/>
-        </w:rPr>
-        <w:t>Dealer</w:t>
-      </w:r>
-      <w:r>
-        <w:t>:</w:t>
-      </w:r>
-      <w:r>
-        <w:t xml:space="preserve"> The player in the game marked with a D. </w:t>
-      </w:r>
-      <w:r>
-        <w:br/>
-      </w:r>
-      <w:r>
-        <w:br/>
-      </w:r>
-      <w:r>
-        <w:rPr>
-          <w:b/>
-          <w:bCs/>
-        </w:rPr>
-        <w:t>Small blind</w:t>
-      </w:r>
-      <w:r>
-        <w:t>:</w:t>
-      </w:r>
-      <w:r>
-        <w:t xml:space="preserve"> The first bet placed by the </w:t>
-      </w:r>
-      <w:r>
-        <w:t>first player after the dealer</w:t>
-      </w:r>
-      <w:r>
-        <w:t>.</w:t>
-      </w:r>
-      <w:r>
-        <w:br/>
-      </w:r>
-      <w:r>
-        <w:br/>
-      </w:r>
-      <w:r>
-        <w:rPr>
-          <w:b/>
-          <w:bCs/>
-        </w:rPr>
-        <w:t>Big blind</w:t>
-      </w:r>
-      <w:r>
-        <w:t>:</w:t>
-      </w:r>
-      <w:r>
-        <w:t xml:space="preserve"> </w:t>
-      </w:r>
-      <w:r>
-        <w:t xml:space="preserve">The </w:t>
-      </w:r>
-      <w:r>
-        <w:t>bet placed after the small blind</w:t>
-      </w:r>
-      <w:r>
-        <w:t xml:space="preserve">. This </w:t>
-      </w:r>
-      <w:r>
-        <w:t>bet</w:t>
-      </w:r>
-      <w:r>
-        <w:t xml:space="preserve"> is twice the amount of the small blind.</w:t>
-      </w:r>
-      <w:r>
-        <w:br/>
-      </w:r>
-      <w:r>
-        <w:br/>
-      </w:r>
-      <w:r>
-        <w:rPr>
-          <w:b/>
-          <w:bCs/>
-        </w:rPr>
-        <w:t>Token</w:t>
-      </w:r>
-      <w:r>
-        <w:rPr>
-          <w:b/>
-          <w:bCs/>
-        </w:rPr>
-        <w:t>s</w:t>
-      </w:r>
-      <w:r>
-        <w:t>: The currency used in the game to place bets.</w:t>
-      </w:r>
-      <w:r>
-        <w:br/>
-      </w:r>
-      <w:r>
-        <w:br/>
-      </w:r>
-      <w:r>
-        <w:rPr>
-          <w:b/>
-          <w:bCs/>
-        </w:rPr>
-        <w:t>Set of cards</w:t>
-      </w:r>
-      <w:r>
-        <w:t xml:space="preserve">: 52 cards in total, containing 4 </w:t>
-      </w:r>
-      <w:r>
-        <w:t xml:space="preserve">different </w:t>
-      </w:r>
-      <w:r>
-        <w:t>sets of 13 cards each.</w:t>
-      </w:r>
-    </w:p>
-    <w:p>
       <w:r>
         <w:rPr>
           <w:b/>
@@ -943,17 +953,17 @@
     <w:lsdException w:name="Smart Hyperlink" w:semiHidden="1" w:unhideWhenUsed="1"/>
     <w:lsdException w:name="Hashtag" w:semiHidden="1" w:unhideWhenUsed="1"/>
   </w:latentStyles>
-  <w:style w:type="paragraph" w:default="1" w:styleId="Normal">
+  <w:style w:type="paragraph" w:default="1" w:styleId="a">
     <w:name w:val="Normal"/>
     <w:qFormat/>
   </w:style>
-  <w:style w:type="character" w:default="1" w:styleId="DefaultParagraphFont">
+  <w:style w:type="character" w:default="1" w:styleId="a0">
     <w:name w:val="Default Paragraph Font"/>
     <w:uiPriority w:val="1"/>
     <w:semiHidden/>
     <w:unhideWhenUsed/>
   </w:style>
-  <w:style w:type="table" w:default="1" w:styleId="TableNormal">
+  <w:style w:type="table" w:default="1" w:styleId="a1">
     <w:name w:val="Normal Table"/>
     <w:uiPriority w:val="99"/>
     <w:semiHidden/>
@@ -968,15 +978,15 @@
       </w:tblCellMar>
     </w:tblPr>
   </w:style>
-  <w:style w:type="numbering" w:default="1" w:styleId="NoList">
+  <w:style w:type="numbering" w:default="1" w:styleId="a2">
     <w:name w:val="No List"/>
     <w:uiPriority w:val="99"/>
     <w:semiHidden/>
     <w:unhideWhenUsed/>
   </w:style>
-  <w:style w:type="paragraph" w:styleId="ListParagraph">
+  <w:style w:type="paragraph" w:styleId="a3">
     <w:name w:val="List Paragraph"/>
-    <w:basedOn w:val="Normal"/>
+    <w:basedOn w:val="a"/>
     <w:uiPriority w:val="34"/>
     <w:qFormat/>
     <w:rsid w:val="00CF7F1F"/>

</xml_diff>

<commit_message>
Implemented and tested League API
Also update glossary.
</commit_message>
<xml_diff>
--- a/Diagrams/Glossary.docx
+++ b/Diagrams/Glossary.docx
@@ -43,15 +43,7 @@
         <w:t>:</w:t>
       </w:r>
       <w:r>
-        <w:t xml:space="preserve"> System for creating an interactive Texas </w:t>
-      </w:r>
-      <w:proofErr w:type="spellStart"/>
-      <w:r>
-        <w:t>Hold’em</w:t>
-      </w:r>
-      <w:proofErr w:type="spellEnd"/>
-      <w:r>
-        <w:t xml:space="preserve"> game center with multiple games. </w:t>
+        <w:t xml:space="preserve"> System for creating an interactive Texas Hold’em game center with multiple games. </w:t>
       </w:r>
       <w:r>
         <w:t>Players can join the games</w:t>
@@ -244,161 +236,176 @@
       <w:r>
         <w:t>.</w:t>
       </w:r>
-      <w:r>
-        <w:br/>
-      </w:r>
-      <w:r>
-        <w:br/>
-      </w:r>
-      <w:r>
-        <w:rPr>
-          <w:b/>
-          <w:bCs/>
-        </w:rPr>
-        <w:t>Spectator</w:t>
-      </w:r>
-      <w:r>
-        <w:t xml:space="preserve">: A registered user connected to a </w:t>
-      </w:r>
-      <w:r>
-        <w:t>game</w:t>
-      </w:r>
-      <w:r>
-        <w:t xml:space="preserve"> </w:t>
-      </w:r>
-      <w:r>
-        <w:t>spectating</w:t>
-      </w:r>
-      <w:r>
-        <w:t xml:space="preserve"> on a game.</w:t>
-      </w:r>
-      <w:r>
-        <w:br/>
-      </w:r>
-      <w:r>
-        <w:br/>
-      </w:r>
-      <w:r>
-        <w:rPr>
-          <w:b/>
-          <w:bCs/>
-        </w:rPr>
-        <w:t>Dealer</w:t>
-      </w:r>
-      <w:r>
-        <w:t>:</w:t>
-      </w:r>
-      <w:r>
-        <w:t xml:space="preserve"> The player in the game marked with a D. </w:t>
-      </w:r>
-      <w:r>
-        <w:br/>
-      </w:r>
-      <w:r>
-        <w:br/>
-      </w:r>
-      <w:r>
-        <w:rPr>
-          <w:b/>
-          <w:bCs/>
-        </w:rPr>
-        <w:t>Small blind</w:t>
-      </w:r>
-      <w:r>
-        <w:t>:</w:t>
-      </w:r>
-      <w:r>
-        <w:t xml:space="preserve"> The first bet placed by the </w:t>
-      </w:r>
-      <w:r>
-        <w:t>first player after the dealer</w:t>
-      </w:r>
-      <w:r>
-        <w:t>.</w:t>
-      </w:r>
-      <w:r>
-        <w:br/>
-      </w:r>
-      <w:r>
-        <w:br/>
-      </w:r>
-      <w:r>
-        <w:rPr>
-          <w:b/>
-          <w:bCs/>
-        </w:rPr>
-        <w:t>Big blind</w:t>
-      </w:r>
-      <w:r>
-        <w:t>:</w:t>
-      </w:r>
-      <w:r>
-        <w:t xml:space="preserve"> </w:t>
-      </w:r>
-      <w:r>
-        <w:t xml:space="preserve">The </w:t>
-      </w:r>
-      <w:r>
-        <w:t>bet placed after the small blind</w:t>
-      </w:r>
-      <w:r>
-        <w:t xml:space="preserve">. This </w:t>
-      </w:r>
-      <w:r>
-        <w:t>bet</w:t>
-      </w:r>
-      <w:r>
-        <w:t xml:space="preserve"> is twice the amount of the small blind.</w:t>
-      </w:r>
-      <w:r>
-        <w:br/>
-      </w:r>
-      <w:r>
-        <w:br/>
-      </w:r>
-      <w:r>
-        <w:rPr>
-          <w:b/>
-          <w:bCs/>
-        </w:rPr>
-        <w:t>Token</w:t>
-      </w:r>
-      <w:r>
-        <w:rPr>
-          <w:b/>
-          <w:bCs/>
-        </w:rPr>
-        <w:t>s</w:t>
-      </w:r>
-      <w:r>
-        <w:t>: The currency used in the game to place bets.</w:t>
-      </w:r>
-      <w:r>
-        <w:br/>
-      </w:r>
-      <w:r>
-        <w:br/>
-      </w:r>
-      <w:r>
-        <w:rPr>
-          <w:b/>
-          <w:bCs/>
-        </w:rPr>
-        <w:t>Set of cards</w:t>
-      </w:r>
-      <w:r>
-        <w:t xml:space="preserve">: 52 cards in total, containing 4 </w:t>
-      </w:r>
-      <w:r>
-        <w:t xml:space="preserve">different </w:t>
-      </w:r>
-      <w:r>
-        <w:t>sets of 13 cards each.</w:t>
-      </w:r>
     </w:p>
     <w:p>
+      <w:r>
+        <w:rPr>
+          <w:b/>
+          <w:bCs/>
+        </w:rPr>
+        <w:t xml:space="preserve">Highest ranking user: </w:t>
+      </w:r>
+      <w:r>
+        <w:t>The user who hol</w:t>
+      </w:r>
+      <w:r>
+        <w:t>ds the highest amount of tokens.</w:t>
+      </w:r>
       <w:bookmarkStart w:id="0" w:name="_GoBack"/>
       <w:bookmarkEnd w:id="0"/>
+      <w:r>
+        <w:br/>
+      </w:r>
+      <w:r>
+        <w:br/>
+      </w:r>
+      <w:r>
+        <w:rPr>
+          <w:b/>
+          <w:bCs/>
+        </w:rPr>
+        <w:t>Spectator</w:t>
+      </w:r>
+      <w:r>
+        <w:t xml:space="preserve">: A registered user connected to a </w:t>
+      </w:r>
+      <w:r>
+        <w:t>game</w:t>
+      </w:r>
+      <w:r>
+        <w:t xml:space="preserve"> </w:t>
+      </w:r>
+      <w:r>
+        <w:t>spectating</w:t>
+      </w:r>
+      <w:r>
+        <w:t xml:space="preserve"> on a game.</w:t>
+      </w:r>
+      <w:r>
+        <w:br/>
+      </w:r>
+      <w:r>
+        <w:br/>
+      </w:r>
+      <w:r>
+        <w:rPr>
+          <w:b/>
+          <w:bCs/>
+        </w:rPr>
+        <w:t>Dealer</w:t>
+      </w:r>
+      <w:r>
+        <w:t>:</w:t>
+      </w:r>
+      <w:r>
+        <w:t xml:space="preserve"> The player in the game marked with a D. </w:t>
+      </w:r>
+      <w:r>
+        <w:br/>
+      </w:r>
+      <w:r>
+        <w:br/>
+      </w:r>
+      <w:r>
+        <w:rPr>
+          <w:b/>
+          <w:bCs/>
+        </w:rPr>
+        <w:t>Small blind</w:t>
+      </w:r>
+      <w:r>
+        <w:t>:</w:t>
+      </w:r>
+      <w:r>
+        <w:t xml:space="preserve"> The first bet placed by the </w:t>
+      </w:r>
+      <w:r>
+        <w:t>first player after the dealer</w:t>
+      </w:r>
+      <w:r>
+        <w:t>.</w:t>
+      </w:r>
+      <w:r>
+        <w:br/>
+      </w:r>
+      <w:r>
+        <w:br/>
+      </w:r>
+      <w:r>
+        <w:rPr>
+          <w:b/>
+          <w:bCs/>
+        </w:rPr>
+        <w:t>Big blind</w:t>
+      </w:r>
+      <w:r>
+        <w:t>:</w:t>
+      </w:r>
+      <w:r>
+        <w:t xml:space="preserve"> </w:t>
+      </w:r>
+      <w:r>
+        <w:t xml:space="preserve">The </w:t>
+      </w:r>
+      <w:r>
+        <w:t>bet placed after the small blind</w:t>
+      </w:r>
+      <w:r>
+        <w:t xml:space="preserve">. This </w:t>
+      </w:r>
+      <w:r>
+        <w:t>bet</w:t>
+      </w:r>
+      <w:r>
+        <w:t xml:space="preserve"> is twice the amount of the small blind.</w:t>
+      </w:r>
+      <w:r>
+        <w:br/>
+      </w:r>
+      <w:r>
+        <w:br/>
+      </w:r>
+      <w:r>
+        <w:rPr>
+          <w:b/>
+          <w:bCs/>
+        </w:rPr>
+        <w:t>Token</w:t>
+      </w:r>
+      <w:r>
+        <w:rPr>
+          <w:b/>
+          <w:bCs/>
+        </w:rPr>
+        <w:t>s</w:t>
+      </w:r>
+      <w:r>
+        <w:t>: The currency used in the game to place bets.</w:t>
+      </w:r>
+      <w:r>
+        <w:br/>
+      </w:r>
+      <w:r>
+        <w:br/>
+      </w:r>
+      <w:r>
+        <w:rPr>
+          <w:b/>
+          <w:bCs/>
+        </w:rPr>
+        <w:t>Set of cards</w:t>
+      </w:r>
+      <w:r>
+        <w:t xml:space="preserve">: 52 cards in total, containing 4 </w:t>
+      </w:r>
+      <w:r>
+        <w:t xml:space="preserve">different </w:t>
+      </w:r>
+      <w:r>
+        <w:t>sets of 13 cards each.</w:t>
+      </w:r>
+    </w:p>
+    <w:p>
       <w:r>
         <w:rPr>
           <w:b/>
@@ -960,7 +967,6 @@
   <w:style w:type="character" w:default="1" w:styleId="a0">
     <w:name w:val="Default Paragraph Font"/>
     <w:uiPriority w:val="1"/>
-    <w:semiHidden/>
     <w:unhideWhenUsed/>
   </w:style>
   <w:style w:type="table" w:default="1" w:styleId="a1">

</xml_diff>